<commit_message>
report added query by query - 2
</commit_message>
<xml_diff>
--- a/ASingh_SMurali_CKaul.docx
+++ b/ASingh_SMurali_CKaul.docx
@@ -23,6 +23,7 @@
           <w15:appearance w15:val="hidden"/>
           <w:text w:multiLine="1"/>
         </w:sdtPr>
+        <w:sdtEndPr/>
         <w:sdtContent>
           <w:r>
             <w:rPr>
@@ -648,15 +649,18 @@
         <w:ind w:left="1080"/>
       </w:pPr>
       <w:r>
-        <w:t xml:space="preserve">He converted the results for all the 8 runs in the project from the text files to Excel sheets. He also made notable contribution in the </w:t>
-      </w:r>
-      <w:proofErr w:type="gramStart"/>
-      <w:r>
-        <w:t>Introduction ,</w:t>
-      </w:r>
-      <w:proofErr w:type="gramEnd"/>
-      <w:r>
-        <w:t xml:space="preserve"> Literature , Resources , Implementation  and Results section of the Project report.</w:t>
+        <w:t>He converted the results for all the 8 runs in the project from the text files to Excel sheets. He also made notable contribution in the Introduction , Literature , Resources , Implementation</w:t>
+      </w:r>
+      <w:r>
+        <w:t xml:space="preserve">, </w:t>
+      </w:r>
+      <w:bookmarkStart w:id="0" w:name="_GoBack"/>
+      <w:bookmarkEnd w:id="0"/>
+      <w:r>
+        <w:t>Query by Query Analysis</w:t>
+      </w:r>
+      <w:r>
+        <w:t xml:space="preserve">  and Results section of the Project report.</w:t>
       </w:r>
     </w:p>
     <w:p>
@@ -6402,10 +6406,7 @@
         <w:t>cacm.rel</w:t>
       </w:r>
       <w:r>
-        <w:t>.txt”</w:t>
-      </w:r>
-      <w:r>
-        <w:t xml:space="preserve"> file </w:t>
+        <w:t xml:space="preserve">.txt” file </w:t>
       </w:r>
       <w:r>
         <w:t>for query 12</w:t>
@@ -6436,10 +6437,7 @@
         <w:t xml:space="preserve"> </w:t>
       </w:r>
       <w:r>
-        <w:t>Smoothed Query Likelihood</w:t>
-      </w:r>
-      <w:r>
-        <w:t xml:space="preserve"> and</w:t>
+        <w:t>Smoothed Query Likelihood and</w:t>
       </w:r>
       <w:r>
         <w:t xml:space="preserve"> </w:t>
@@ -9237,8 +9235,6 @@
         <w:spacing w:line="360" w:lineRule="auto"/>
         <w:ind w:firstLine="0"/>
       </w:pPr>
-      <w:bookmarkStart w:id="0" w:name="_GoBack"/>
-      <w:bookmarkEnd w:id="0"/>
     </w:p>
     <w:p>
       <w:pPr>
@@ -14678,6 +14674,7 @@
     <w:rsid w:val="001B608A"/>
     <w:rsid w:val="007944A8"/>
     <w:rsid w:val="008B74D8"/>
+    <w:rsid w:val="00CE5751"/>
   </w:rsids>
   <m:mathPr>
     <m:mathFont m:val="Cambria Math"/>
@@ -15603,7 +15600,7 @@
 </file>
 
 <file path=customXml/itemProps2.xml><?xml version="1.0" encoding="utf-8"?>
-<ds:datastoreItem xmlns:ds="http://schemas.openxmlformats.org/officeDocument/2006/customXml" ds:itemID="{F74F774D-B0D9-4932-BD5F-87771AA4DE13}">
+<ds:datastoreItem xmlns:ds="http://schemas.openxmlformats.org/officeDocument/2006/customXml" ds:itemID="{A68355B3-7828-410F-AA32-1C2D8CEBC479}">
   <ds:schemaRefs>
     <ds:schemaRef ds:uri="http://schemas.openxmlformats.org/officeDocument/2006/bibliography"/>
   </ds:schemaRefs>

</xml_diff>